<commit_message>
Adicionado script para criação das questões
</commit_message>
<xml_diff>
--- a/banco/tabela_exercicios (1).docx
+++ b/banco/tabela_exercicios (1).docx
@@ -130,17 +130,17 @@
           </w:tcPr>
           <w:p>
             <w:r>
-              <w:t>Exemplo</w:t>
-            </w:r>
-          </w:p>
-        </w:tc>
-        <w:tc>
-          <w:tcPr>
-            <w:tcW w:w="3078" w:type="dxa"/>
-          </w:tcPr>
-          <w:p>
-            <w:r>
-              <w:t>Associação</w:t>
+              <w:t>Aplicação</w:t>
+            </w:r>
+          </w:p>
+        </w:tc>
+        <w:tc>
+          <w:tcPr>
+            <w:tcW w:w="3078" w:type="dxa"/>
+          </w:tcPr>
+          <w:p>
+            <w:r>
+              <w:t>Associativa</w:t>
             </w:r>
           </w:p>
         </w:tc>
@@ -162,6 +162,258 @@
           </w:tcPr>
           <w:p>
             <w:r>
+              <w:t>5</w:t>
+            </w:r>
+          </w:p>
+        </w:tc>
+        <w:tc>
+          <w:tcPr>
+            <w:tcW w:w="3078" w:type="dxa"/>
+          </w:tcPr>
+          <w:p>
+            <w:r>
+              <w:t>Aplicação</w:t>
+            </w:r>
+          </w:p>
+        </w:tc>
+        <w:tc>
+          <w:tcPr>
+            <w:tcW w:w="3078" w:type="dxa"/>
+          </w:tcPr>
+          <w:p>
+            <w:r>
+              <w:t>Optativa</w:t>
+            </w:r>
+          </w:p>
+        </w:tc>
+        <w:tc>
+          <w:tcPr>
+            <w:tcW w:w="3078" w:type="dxa"/>
+          </w:tcPr>
+          <w:p>
+            <w:r>
+              <w:t>Bibliográfico</w:t>
+            </w:r>
+          </w:p>
+        </w:tc>
+      </w:tr>
+      <w:tr>
+        <w:tc>
+          <w:tcPr>
+            <w:tcW w:w="3078" w:type="dxa"/>
+          </w:tcPr>
+          <w:p>
+            <w:r>
+              <w:t>5</w:t>
+            </w:r>
+          </w:p>
+        </w:tc>
+        <w:tc>
+          <w:tcPr>
+            <w:tcW w:w="3078" w:type="dxa"/>
+          </w:tcPr>
+          <w:p>
+            <w:r>
+              <w:t>Aplicação</w:t>
+            </w:r>
+          </w:p>
+        </w:tc>
+        <w:tc>
+          <w:tcPr>
+            <w:tcW w:w="3078" w:type="dxa"/>
+          </w:tcPr>
+          <w:p>
+            <w:r>
+              <w:t>Optativa</w:t>
+            </w:r>
+          </w:p>
+        </w:tc>
+        <w:tc>
+          <w:tcPr>
+            <w:tcW w:w="3078" w:type="dxa"/>
+          </w:tcPr>
+          <w:p>
+            <w:r>
+              <w:t>Documental</w:t>
+            </w:r>
+          </w:p>
+        </w:tc>
+      </w:tr>
+      <w:tr>
+        <w:tc>
+          <w:tcPr>
+            <w:tcW w:w="3078" w:type="dxa"/>
+          </w:tcPr>
+          <w:p>
+            <w:r>
+              <w:t>5</w:t>
+            </w:r>
+          </w:p>
+        </w:tc>
+        <w:tc>
+          <w:tcPr>
+            <w:tcW w:w="3078" w:type="dxa"/>
+          </w:tcPr>
+          <w:p>
+            <w:r>
+              <w:t>Aplicação</w:t>
+            </w:r>
+          </w:p>
+        </w:tc>
+        <w:tc>
+          <w:tcPr>
+            <w:tcW w:w="3078" w:type="dxa"/>
+          </w:tcPr>
+          <w:p>
+            <w:r>
+              <w:t>Optativa</w:t>
+            </w:r>
+          </w:p>
+        </w:tc>
+        <w:tc>
+          <w:tcPr>
+            <w:tcW w:w="3078" w:type="dxa"/>
+          </w:tcPr>
+          <w:p>
+            <w:r>
+              <w:t>Revisão Sistemática Da Literatura</w:t>
+            </w:r>
+          </w:p>
+        </w:tc>
+      </w:tr>
+      <w:tr>
+        <w:tc>
+          <w:tcPr>
+            <w:tcW w:w="3078" w:type="dxa"/>
+          </w:tcPr>
+          <w:p>
+            <w:r>
+              <w:t>10</w:t>
+            </w:r>
+          </w:p>
+        </w:tc>
+        <w:tc>
+          <w:tcPr>
+            <w:tcW w:w="3078" w:type="dxa"/>
+          </w:tcPr>
+          <w:p>
+            <w:r>
+              <w:t>Definição</w:t>
+            </w:r>
+          </w:p>
+        </w:tc>
+        <w:tc>
+          <w:tcPr>
+            <w:tcW w:w="3078" w:type="dxa"/>
+          </w:tcPr>
+          <w:p>
+            <w:r>
+              <w:t>Optativa</w:t>
+            </w:r>
+          </w:p>
+        </w:tc>
+        <w:tc>
+          <w:tcPr>
+            <w:tcW w:w="3078" w:type="dxa"/>
+          </w:tcPr>
+          <w:p>
+            <w:r>
+              <w:t>Bibliográfico</w:t>
+            </w:r>
+          </w:p>
+        </w:tc>
+      </w:tr>
+      <w:tr>
+        <w:tc>
+          <w:tcPr>
+            <w:tcW w:w="3078" w:type="dxa"/>
+          </w:tcPr>
+          <w:p>
+            <w:r>
+              <w:t xml:space="preserve">10 </w:t>
+            </w:r>
+          </w:p>
+        </w:tc>
+        <w:tc>
+          <w:tcPr>
+            <w:tcW w:w="3078" w:type="dxa"/>
+          </w:tcPr>
+          <w:p>
+            <w:r>
+              <w:t>Definição</w:t>
+            </w:r>
+          </w:p>
+        </w:tc>
+        <w:tc>
+          <w:tcPr>
+            <w:tcW w:w="3078" w:type="dxa"/>
+          </w:tcPr>
+          <w:p>
+            <w:r>
+              <w:t>Optativa</w:t>
+            </w:r>
+          </w:p>
+        </w:tc>
+        <w:tc>
+          <w:tcPr>
+            <w:tcW w:w="3078" w:type="dxa"/>
+          </w:tcPr>
+          <w:p>
+            <w:r>
+              <w:t>Documental</w:t>
+            </w:r>
+          </w:p>
+        </w:tc>
+      </w:tr>
+      <w:tr>
+        <w:tc>
+          <w:tcPr>
+            <w:tcW w:w="3078" w:type="dxa"/>
+          </w:tcPr>
+          <w:p>
+            <w:r>
+              <w:t>10</w:t>
+            </w:r>
+          </w:p>
+        </w:tc>
+        <w:tc>
+          <w:tcPr>
+            <w:tcW w:w="3078" w:type="dxa"/>
+          </w:tcPr>
+          <w:p>
+            <w:r>
+              <w:t xml:space="preserve">Definição </w:t>
+            </w:r>
+          </w:p>
+        </w:tc>
+        <w:tc>
+          <w:tcPr>
+            <w:tcW w:w="3078" w:type="dxa"/>
+          </w:tcPr>
+          <w:p>
+            <w:r>
+              <w:t>Optativa</w:t>
+            </w:r>
+          </w:p>
+        </w:tc>
+        <w:tc>
+          <w:tcPr>
+            <w:tcW w:w="3078" w:type="dxa"/>
+          </w:tcPr>
+          <w:p>
+            <w:r>
+              <w:t>Revisão Sistemática Da Literatura</w:t>
+            </w:r>
+          </w:p>
+        </w:tc>
+      </w:tr>
+      <w:tr>
+        <w:tc>
+          <w:tcPr>
+            <w:tcW w:w="3078" w:type="dxa"/>
+          </w:tcPr>
+          <w:p>
+            <w:r>
               <w:t>5 cada acerto</w:t>
             </w:r>
           </w:p>
@@ -172,59 +424,17 @@
           </w:tcPr>
           <w:p>
             <w:r>
-              <w:t xml:space="preserve">Definição </w:t>
-            </w:r>
-          </w:p>
-        </w:tc>
-        <w:tc>
-          <w:tcPr>
-            <w:tcW w:w="3078" w:type="dxa"/>
-          </w:tcPr>
-          <w:p>
-            <w:r>
-              <w:t>Associação</w:t>
-            </w:r>
-          </w:p>
-        </w:tc>
-        <w:tc>
-          <w:tcPr>
-            <w:tcW w:w="3078" w:type="dxa"/>
-          </w:tcPr>
-          <w:p>
-            <w:r>
-              <w:t>-</w:t>
-            </w:r>
-          </w:p>
-        </w:tc>
-      </w:tr>
-      <w:tr>
-        <w:tc>
-          <w:tcPr>
-            <w:tcW w:w="3078" w:type="dxa"/>
-          </w:tcPr>
-          <w:p>
-            <w:r>
-              <w:t>5</w:t>
-            </w:r>
-          </w:p>
-        </w:tc>
-        <w:tc>
-          <w:tcPr>
-            <w:tcW w:w="3078" w:type="dxa"/>
-          </w:tcPr>
-          <w:p>
-            <w:r>
-              <w:t>Exemplo</w:t>
-            </w:r>
-          </w:p>
-        </w:tc>
-        <w:tc>
-          <w:tcPr>
-            <w:tcW w:w="3078" w:type="dxa"/>
-          </w:tcPr>
-          <w:p>
-            <w:r>
-              <w:t>Optativa</w:t>
+              <w:t>Palavras-chaves</w:t>
+            </w:r>
+          </w:p>
+        </w:tc>
+        <w:tc>
+          <w:tcPr>
+            <w:tcW w:w="3078" w:type="dxa"/>
+          </w:tcPr>
+          <w:p>
+            <w:r>
+              <w:t>Associativa</w:t>
             </w:r>
           </w:p>
         </w:tc>
@@ -246,289 +456,79 @@
           </w:tcPr>
           <w:p>
             <w:r>
-              <w:t>5</w:t>
-            </w:r>
-          </w:p>
-        </w:tc>
-        <w:tc>
-          <w:tcPr>
-            <w:tcW w:w="3078" w:type="dxa"/>
-          </w:tcPr>
-          <w:p>
-            <w:r>
-              <w:t>Exemplo</w:t>
-            </w:r>
-          </w:p>
-        </w:tc>
-        <w:tc>
-          <w:tcPr>
-            <w:tcW w:w="3078" w:type="dxa"/>
-          </w:tcPr>
-          <w:p>
-            <w:r>
-              <w:t>Optativa</w:t>
-            </w:r>
-          </w:p>
-        </w:tc>
-        <w:tc>
-          <w:tcPr>
-            <w:tcW w:w="3078" w:type="dxa"/>
-          </w:tcPr>
-          <w:p>
-            <w:r>
-              <w:t>Estudo de Caso</w:t>
-            </w:r>
-          </w:p>
-        </w:tc>
-      </w:tr>
-      <w:tr>
-        <w:tc>
-          <w:tcPr>
-            <w:tcW w:w="3078" w:type="dxa"/>
-          </w:tcPr>
-          <w:p>
-            <w:r>
-              <w:t>5</w:t>
-            </w:r>
-          </w:p>
-        </w:tc>
-        <w:tc>
-          <w:tcPr>
-            <w:tcW w:w="3078" w:type="dxa"/>
-          </w:tcPr>
-          <w:p>
-            <w:r>
-              <w:t>Exemplo</w:t>
-            </w:r>
-          </w:p>
-        </w:tc>
-        <w:tc>
-          <w:tcPr>
-            <w:tcW w:w="3078" w:type="dxa"/>
-          </w:tcPr>
-          <w:p>
-            <w:r>
-              <w:t>Optativa</w:t>
-            </w:r>
-          </w:p>
-        </w:tc>
-        <w:tc>
-          <w:tcPr>
-            <w:tcW w:w="3078" w:type="dxa"/>
-          </w:tcPr>
-          <w:p>
-            <w:r>
-              <w:t>Pesquisa ex-post-facto</w:t>
-            </w:r>
-          </w:p>
-        </w:tc>
-      </w:tr>
-      <w:tr>
-        <w:tc>
-          <w:tcPr>
-            <w:tcW w:w="3078" w:type="dxa"/>
-          </w:tcPr>
-          <w:p>
-            <w:r>
-              <w:t>5</w:t>
-            </w:r>
-          </w:p>
-        </w:tc>
-        <w:tc>
-          <w:tcPr>
-            <w:tcW w:w="3078" w:type="dxa"/>
-          </w:tcPr>
-          <w:p>
-            <w:r>
-              <w:t>Exemplo</w:t>
-            </w:r>
-          </w:p>
-        </w:tc>
-        <w:tc>
-          <w:tcPr>
-            <w:tcW w:w="3078" w:type="dxa"/>
-          </w:tcPr>
-          <w:p>
-            <w:r>
-              <w:t>Optativa</w:t>
-            </w:r>
-          </w:p>
-        </w:tc>
-        <w:tc>
-          <w:tcPr>
-            <w:tcW w:w="3078" w:type="dxa"/>
-          </w:tcPr>
-          <w:p>
-            <w:r>
-              <w:t>Levantamento</w:t>
-            </w:r>
-          </w:p>
-        </w:tc>
-      </w:tr>
-      <w:tr>
-        <w:tc>
-          <w:tcPr>
-            <w:tcW w:w="3078" w:type="dxa"/>
-          </w:tcPr>
-          <w:p>
-            <w:r>
-              <w:t>10</w:t>
-            </w:r>
-          </w:p>
-        </w:tc>
-        <w:tc>
-          <w:tcPr>
-            <w:tcW w:w="3078" w:type="dxa"/>
-          </w:tcPr>
-          <w:p>
-            <w:r>
-              <w:t>Definição</w:t>
-            </w:r>
-          </w:p>
-        </w:tc>
-        <w:tc>
-          <w:tcPr>
-            <w:tcW w:w="3078" w:type="dxa"/>
-          </w:tcPr>
-          <w:p>
-            <w:r>
-              <w:t>Optativa</w:t>
-            </w:r>
-          </w:p>
-        </w:tc>
-        <w:tc>
-          <w:tcPr>
-            <w:tcW w:w="3078" w:type="dxa"/>
-          </w:tcPr>
-          <w:p>
-            <w:r>
-              <w:t>Estudo de Caso</w:t>
-            </w:r>
-          </w:p>
-        </w:tc>
-      </w:tr>
-      <w:tr>
-        <w:tc>
-          <w:tcPr>
-            <w:tcW w:w="3078" w:type="dxa"/>
-          </w:tcPr>
-          <w:p>
-            <w:r>
-              <w:t xml:space="preserve">10 </w:t>
-            </w:r>
-          </w:p>
-        </w:tc>
-        <w:tc>
-          <w:tcPr>
-            <w:tcW w:w="3078" w:type="dxa"/>
-          </w:tcPr>
-          <w:p>
-            <w:r>
-              <w:t>Definição</w:t>
-            </w:r>
-          </w:p>
-        </w:tc>
-        <w:tc>
-          <w:tcPr>
-            <w:tcW w:w="3078" w:type="dxa"/>
-          </w:tcPr>
-          <w:p>
-            <w:r>
-              <w:t>Optativa</w:t>
-            </w:r>
-          </w:p>
-        </w:tc>
-        <w:tc>
-          <w:tcPr>
-            <w:tcW w:w="3078" w:type="dxa"/>
-          </w:tcPr>
-          <w:p>
-            <w:r>
-              <w:t>Pesquisa ex-post-facto</w:t>
-            </w:r>
-          </w:p>
-        </w:tc>
-      </w:tr>
-      <w:tr>
-        <w:tc>
-          <w:tcPr>
-            <w:tcW w:w="3078" w:type="dxa"/>
-          </w:tcPr>
-          <w:p>
-            <w:r>
-              <w:t>10</w:t>
-            </w:r>
-          </w:p>
-        </w:tc>
-        <w:tc>
-          <w:tcPr>
-            <w:tcW w:w="3078" w:type="dxa"/>
-          </w:tcPr>
-          <w:p>
-            <w:r>
-              <w:t xml:space="preserve">Definição </w:t>
-            </w:r>
-          </w:p>
-        </w:tc>
-        <w:tc>
-          <w:tcPr>
-            <w:tcW w:w="3078" w:type="dxa"/>
-          </w:tcPr>
-          <w:p>
-            <w:r>
-              <w:t>Optativa</w:t>
-            </w:r>
-          </w:p>
-        </w:tc>
-        <w:tc>
-          <w:tcPr>
-            <w:tcW w:w="3078" w:type="dxa"/>
-          </w:tcPr>
-          <w:p>
-            <w:r>
-              <w:t>Levantamento</w:t>
-            </w:r>
-          </w:p>
-        </w:tc>
-      </w:tr>
-      <w:tr>
-        <w:tc>
-          <w:tcPr>
-            <w:tcW w:w="3078" w:type="dxa"/>
-          </w:tcPr>
-          <w:p>
-            <w:r>
-              <w:t>10</w:t>
-            </w:r>
-          </w:p>
-        </w:tc>
-        <w:tc>
-          <w:tcPr>
-            <w:tcW w:w="3078" w:type="dxa"/>
-          </w:tcPr>
-          <w:p>
-            <w:r>
-              <w:t xml:space="preserve">Definição </w:t>
-            </w:r>
-          </w:p>
-        </w:tc>
-        <w:tc>
-          <w:tcPr>
-            <w:tcW w:w="3078" w:type="dxa"/>
-          </w:tcPr>
-          <w:p>
-            <w:r>
-              <w:t>Optativa</w:t>
-            </w:r>
-          </w:p>
-        </w:tc>
-        <w:tc>
-          <w:tcPr>
-            <w:tcW w:w="3078" w:type="dxa"/>
-          </w:tcPr>
-          <w:p>
-            <w:r>
-              <w:t>Bibliográfico</w:t>
+              <w:t>5 cada acerto</w:t>
+            </w:r>
+          </w:p>
+        </w:tc>
+        <w:tc>
+          <w:tcPr>
+            <w:tcW w:w="3078" w:type="dxa"/>
+          </w:tcPr>
+          <w:p>
+            <w:r>
+              <w:t>Palavras-chaves</w:t>
+            </w:r>
+          </w:p>
+        </w:tc>
+        <w:tc>
+          <w:tcPr>
+            <w:tcW w:w="3078" w:type="dxa"/>
+          </w:tcPr>
+          <w:p>
+            <w:r>
+              <w:t>Associativa</w:t>
+            </w:r>
+          </w:p>
+        </w:tc>
+        <w:tc>
+          <w:tcPr>
+            <w:tcW w:w="3078" w:type="dxa"/>
+          </w:tcPr>
+          <w:p>
+            <w:r>
+              <w:t>Documental</w:t>
+            </w:r>
+          </w:p>
+        </w:tc>
+      </w:tr>
+      <w:tr>
+        <w:tc>
+          <w:tcPr>
+            <w:tcW w:w="3078" w:type="dxa"/>
+          </w:tcPr>
+          <w:p>
+            <w:r>
+              <w:t>5 cada acerto</w:t>
+            </w:r>
+          </w:p>
+        </w:tc>
+        <w:tc>
+          <w:tcPr>
+            <w:tcW w:w="3078" w:type="dxa"/>
+          </w:tcPr>
+          <w:p>
+            <w:r>
+              <w:t>Palavras-chaves</w:t>
+            </w:r>
+          </w:p>
+        </w:tc>
+        <w:tc>
+          <w:tcPr>
+            <w:tcW w:w="3078" w:type="dxa"/>
+          </w:tcPr>
+          <w:p>
+            <w:r>
+              <w:t>Associativa</w:t>
+            </w:r>
+          </w:p>
+        </w:tc>
+        <w:tc>
+          <w:tcPr>
+            <w:tcW w:w="3078" w:type="dxa"/>
+          </w:tcPr>
+          <w:p>
+            <w:r>
+              <w:t>Revisão Sistemática Da Literatura</w:t>
             </w:r>
           </w:p>
         </w:tc>
@@ -601,6 +601,48 @@
           </w:tcPr>
           <w:p>
             <w:r>
+              <w:t>5 cada acerto</w:t>
+            </w:r>
+          </w:p>
+        </w:tc>
+        <w:tc>
+          <w:tcPr>
+            <w:tcW w:w="3078" w:type="dxa"/>
+          </w:tcPr>
+          <w:p>
+            <w:r>
+              <w:t xml:space="preserve">Definição </w:t>
+            </w:r>
+          </w:p>
+        </w:tc>
+        <w:tc>
+          <w:tcPr>
+            <w:tcW w:w="3078" w:type="dxa"/>
+          </w:tcPr>
+          <w:p>
+            <w:r>
+              <w:t>Associação</w:t>
+            </w:r>
+          </w:p>
+        </w:tc>
+        <w:tc>
+          <w:tcPr>
+            <w:tcW w:w="3078" w:type="dxa"/>
+          </w:tcPr>
+          <w:p>
+            <w:r>
+              <w:t>-</w:t>
+            </w:r>
+          </w:p>
+        </w:tc>
+      </w:tr>
+      <w:tr>
+        <w:tc>
+          <w:tcPr>
+            <w:tcW w:w="3078" w:type="dxa"/>
+          </w:tcPr>
+          <w:p>
+            <w:r>
               <w:t>5</w:t>
             </w:r>
           </w:p>
@@ -611,7 +653,7 @@
           </w:tcPr>
           <w:p>
             <w:r>
-              <w:t>Exemplo</w:t>
+              <w:t>Aplicação</w:t>
             </w:r>
           </w:p>
         </w:tc>
@@ -631,7 +673,7 @@
           </w:tcPr>
           <w:p>
             <w:r>
-              <w:t>Revisão Sistemática da Literatura</w:t>
+              <w:t>Levantamento</w:t>
             </w:r>
           </w:p>
         </w:tc>
@@ -653,7 +695,7 @@
           </w:tcPr>
           <w:p>
             <w:r>
-              <w:t>Exemplo</w:t>
+              <w:t>Aplicação</w:t>
             </w:r>
           </w:p>
         </w:tc>
@@ -673,6 +715,48 @@
           </w:tcPr>
           <w:p>
             <w:r>
+              <w:t>Estudo de Caso</w:t>
+            </w:r>
+          </w:p>
+        </w:tc>
+      </w:tr>
+      <w:tr>
+        <w:tc>
+          <w:tcPr>
+            <w:tcW w:w="3078" w:type="dxa"/>
+          </w:tcPr>
+          <w:p>
+            <w:r>
+              <w:t>5</w:t>
+            </w:r>
+          </w:p>
+        </w:tc>
+        <w:tc>
+          <w:tcPr>
+            <w:tcW w:w="3078" w:type="dxa"/>
+          </w:tcPr>
+          <w:p>
+            <w:r>
+              <w:t>Aplicação</w:t>
+            </w:r>
+          </w:p>
+        </w:tc>
+        <w:tc>
+          <w:tcPr>
+            <w:tcW w:w="3078" w:type="dxa"/>
+          </w:tcPr>
+          <w:p>
+            <w:r>
+              <w:t>Optativa</w:t>
+            </w:r>
+          </w:p>
+        </w:tc>
+        <w:tc>
+          <w:tcPr>
+            <w:tcW w:w="3078" w:type="dxa"/>
+          </w:tcPr>
+          <w:p>
+            <w:r>
               <w:t>Pesquisa Experimental</w:t>
             </w:r>
           </w:p>
@@ -685,6 +769,261 @@
           </w:tcPr>
           <w:p>
             <w:r>
+              <w:t xml:space="preserve">10 </w:t>
+            </w:r>
+          </w:p>
+        </w:tc>
+        <w:tc>
+          <w:tcPr>
+            <w:tcW w:w="3078" w:type="dxa"/>
+          </w:tcPr>
+          <w:p>
+            <w:r>
+              <w:t>Definição</w:t>
+            </w:r>
+          </w:p>
+        </w:tc>
+        <w:tc>
+          <w:tcPr>
+            <w:tcW w:w="3078" w:type="dxa"/>
+          </w:tcPr>
+          <w:p>
+            <w:r>
+              <w:t>Optativa</w:t>
+            </w:r>
+          </w:p>
+        </w:tc>
+        <w:tc>
+          <w:tcPr>
+            <w:tcW w:w="3078" w:type="dxa"/>
+          </w:tcPr>
+          <w:p>
+            <w:r>
+              <w:t>Levantamento</w:t>
+            </w:r>
+          </w:p>
+        </w:tc>
+      </w:tr>
+      <w:tr>
+        <w:tc>
+          <w:tcPr>
+            <w:tcW w:w="3078" w:type="dxa"/>
+          </w:tcPr>
+          <w:p>
+            <w:r>
+              <w:t>10</w:t>
+            </w:r>
+          </w:p>
+        </w:tc>
+        <w:tc>
+          <w:tcPr>
+            <w:tcW w:w="3078" w:type="dxa"/>
+          </w:tcPr>
+          <w:p>
+            <w:r>
+              <w:t xml:space="preserve">Definição </w:t>
+            </w:r>
+          </w:p>
+        </w:tc>
+        <w:tc>
+          <w:tcPr>
+            <w:tcW w:w="3078" w:type="dxa"/>
+          </w:tcPr>
+          <w:p>
+            <w:r>
+              <w:t>Optativa</w:t>
+            </w:r>
+          </w:p>
+        </w:tc>
+        <w:tc>
+          <w:tcPr>
+            <w:tcW w:w="3078" w:type="dxa"/>
+          </w:tcPr>
+          <w:p>
+            <w:r>
+              <w:t>Estudo de Caso</w:t>
+            </w:r>
+          </w:p>
+        </w:tc>
+      </w:tr>
+      <w:tr>
+        <w:tc>
+          <w:tcPr>
+            <w:tcW w:w="3078" w:type="dxa"/>
+          </w:tcPr>
+          <w:p>
+            <w:r>
+              <w:t>10</w:t>
+            </w:r>
+          </w:p>
+        </w:tc>
+        <w:tc>
+          <w:tcPr>
+            <w:tcW w:w="3078" w:type="dxa"/>
+          </w:tcPr>
+          <w:p>
+            <w:r>
+              <w:t xml:space="preserve">Definição </w:t>
+            </w:r>
+          </w:p>
+        </w:tc>
+        <w:tc>
+          <w:tcPr>
+            <w:tcW w:w="3078" w:type="dxa"/>
+          </w:tcPr>
+          <w:p>
+            <w:r>
+              <w:t>Optativa</w:t>
+            </w:r>
+          </w:p>
+        </w:tc>
+        <w:tc>
+          <w:tcPr>
+            <w:tcW w:w="3078" w:type="dxa"/>
+          </w:tcPr>
+          <w:p>
+            <w:r>
+              <w:t>Pesquisa Experimental</w:t>
+            </w:r>
+          </w:p>
+        </w:tc>
+      </w:tr>
+      <w:tr>
+        <w:tc>
+          <w:tcPr>
+            <w:tcW w:w="3078" w:type="dxa"/>
+          </w:tcPr>
+          <w:p>
+            <w:r>
+              <w:t>5 cada acerto</w:t>
+            </w:r>
+          </w:p>
+        </w:tc>
+        <w:tc>
+          <w:tcPr>
+            <w:tcW w:w="3078" w:type="dxa"/>
+          </w:tcPr>
+          <w:p>
+            <w:r>
+              <w:t>Palavras-chaves</w:t>
+            </w:r>
+          </w:p>
+        </w:tc>
+        <w:tc>
+          <w:tcPr>
+            <w:tcW w:w="3078" w:type="dxa"/>
+          </w:tcPr>
+          <w:p>
+            <w:r>
+              <w:t>Associativa</w:t>
+            </w:r>
+          </w:p>
+        </w:tc>
+        <w:tc>
+          <w:tcPr>
+            <w:tcW w:w="3078" w:type="dxa"/>
+          </w:tcPr>
+          <w:p>
+            <w:r>
+              <w:t>Levantamento</w:t>
+            </w:r>
+          </w:p>
+        </w:tc>
+      </w:tr>
+      <w:tr>
+        <w:tc>
+          <w:tcPr>
+            <w:tcW w:w="3078" w:type="dxa"/>
+          </w:tcPr>
+          <w:p>
+            <w:r>
+              <w:t>5 cada acerto</w:t>
+            </w:r>
+          </w:p>
+        </w:tc>
+        <w:tc>
+          <w:tcPr>
+            <w:tcW w:w="3078" w:type="dxa"/>
+          </w:tcPr>
+          <w:p>
+            <w:r>
+              <w:t>Palavras-chaves</w:t>
+            </w:r>
+          </w:p>
+        </w:tc>
+        <w:tc>
+          <w:tcPr>
+            <w:tcW w:w="3078" w:type="dxa"/>
+          </w:tcPr>
+          <w:p>
+            <w:r>
+              <w:t>Associativa</w:t>
+            </w:r>
+          </w:p>
+        </w:tc>
+        <w:tc>
+          <w:tcPr>
+            <w:tcW w:w="3078" w:type="dxa"/>
+          </w:tcPr>
+          <w:p>
+            <w:r>
+              <w:t>Estudo de Caso</w:t>
+            </w:r>
+          </w:p>
+        </w:tc>
+      </w:tr>
+      <w:tr>
+        <w:tc>
+          <w:tcPr>
+            <w:tcW w:w="3078" w:type="dxa"/>
+          </w:tcPr>
+          <w:p>
+            <w:r>
+              <w:t>5 cada acerto</w:t>
+            </w:r>
+          </w:p>
+        </w:tc>
+        <w:tc>
+          <w:tcPr>
+            <w:tcW w:w="3078" w:type="dxa"/>
+          </w:tcPr>
+          <w:p>
+            <w:r>
+              <w:t>Palavras-chaves</w:t>
+            </w:r>
+          </w:p>
+        </w:tc>
+        <w:tc>
+          <w:tcPr>
+            <w:tcW w:w="3078" w:type="dxa"/>
+          </w:tcPr>
+          <w:p>
+            <w:r>
+              <w:t>Associativa</w:t>
+            </w:r>
+          </w:p>
+        </w:tc>
+        <w:tc>
+          <w:tcPr>
+            <w:tcW w:w="3078" w:type="dxa"/>
+          </w:tcPr>
+          <w:p>
+            <w:r>
+              <w:t>Pesquisa Experimental</w:t>
+            </w:r>
+          </w:p>
+        </w:tc>
+      </w:tr>
+      <w:tr>
+        <w:tc>
+          <w:tcPr>
+            <w:tcW w:w="3078" w:type="dxa"/>
+          </w:tcPr>
+          <w:p>
+            <w:r>
+              <w:t>1</w:t>
+            </w:r>
+            <w:r>
               <w:t>5</w:t>
             </w:r>
           </w:p>
@@ -695,7 +1034,222 @@
           </w:tcPr>
           <w:p>
             <w:r>
-              <w:t>Exemplo</w:t>
+              <w:t>Lacuna</w:t>
+            </w:r>
+          </w:p>
+        </w:tc>
+        <w:tc>
+          <w:tcPr>
+            <w:tcW w:w="3078" w:type="dxa"/>
+          </w:tcPr>
+          <w:p>
+            <w:r>
+              <w:t>Dissertativa</w:t>
+            </w:r>
+          </w:p>
+        </w:tc>
+        <w:tc>
+          <w:tcPr>
+            <w:tcW w:w="3078" w:type="dxa"/>
+          </w:tcPr>
+          <w:p>
+            <w:r>
+              <w:t>Bibliográfico</w:t>
+            </w:r>
+          </w:p>
+        </w:tc>
+      </w:tr>
+      <w:tr>
+        <w:tc>
+          <w:tcPr>
+            <w:tcW w:w="3078" w:type="dxa"/>
+          </w:tcPr>
+          <w:p>
+            <w:r>
+              <w:lastRenderedPageBreak/>
+              <w:t>1</w:t>
+            </w:r>
+            <w:r>
+              <w:t>5</w:t>
+            </w:r>
+          </w:p>
+        </w:tc>
+        <w:tc>
+          <w:tcPr>
+            <w:tcW w:w="3078" w:type="dxa"/>
+          </w:tcPr>
+          <w:p>
+            <w:r>
+              <w:t>Lacuna</w:t>
+            </w:r>
+          </w:p>
+        </w:tc>
+        <w:tc>
+          <w:tcPr>
+            <w:tcW w:w="3078" w:type="dxa"/>
+          </w:tcPr>
+          <w:p>
+            <w:r>
+              <w:t>Dissertativa</w:t>
+            </w:r>
+          </w:p>
+        </w:tc>
+        <w:tc>
+          <w:tcPr>
+            <w:tcW w:w="3078" w:type="dxa"/>
+          </w:tcPr>
+          <w:p>
+            <w:r>
+              <w:t>Documental</w:t>
+            </w:r>
+          </w:p>
+        </w:tc>
+      </w:tr>
+      <w:tr>
+        <w:tc>
+          <w:tcPr>
+            <w:tcW w:w="3078" w:type="dxa"/>
+          </w:tcPr>
+          <w:p>
+            <w:r>
+              <w:t>1</w:t>
+            </w:r>
+            <w:r>
+              <w:t>5</w:t>
+            </w:r>
+          </w:p>
+        </w:tc>
+        <w:tc>
+          <w:tcPr>
+            <w:tcW w:w="3078" w:type="dxa"/>
+          </w:tcPr>
+          <w:p>
+            <w:r>
+              <w:t>Lacuna</w:t>
+            </w:r>
+            <w:r>
+              <w:t xml:space="preserve"> </w:t>
+            </w:r>
+          </w:p>
+        </w:tc>
+        <w:tc>
+          <w:tcPr>
+            <w:tcW w:w="3078" w:type="dxa"/>
+          </w:tcPr>
+          <w:p>
+            <w:r>
+              <w:t>Dissertativa</w:t>
+            </w:r>
+          </w:p>
+        </w:tc>
+        <w:tc>
+          <w:tcPr>
+            <w:tcW w:w="3078" w:type="dxa"/>
+          </w:tcPr>
+          <w:p>
+            <w:r>
+              <w:t>Revisão Sistemática Da Literatura</w:t>
+            </w:r>
+          </w:p>
+        </w:tc>
+      </w:tr>
+    </w:tbl>
+    <w:p/>
+    <w:p>
+      <w:r>
+        <w:t xml:space="preserve">Nível </w:t>
+      </w:r>
+      <w:r>
+        <w:t>3</w:t>
+      </w:r>
+      <w:r>
+        <w:t xml:space="preserve"> (</w:t>
+      </w:r>
+      <w:r>
+        <w:t>10</w:t>
+      </w:r>
+      <w:r>
+        <w:t>1-</w:t>
+      </w:r>
+      <w:r>
+        <w:t>15</w:t>
+      </w:r>
+      <w:r>
+        <w:t>0 pontos):</w:t>
+      </w:r>
+    </w:p>
+    <w:tbl>
+      <w:tblPr>
+        <w:tblStyle w:val="Tabelacomgrade"/>
+        <w:tblW w:w="0" w:type="auto"/>
+        <w:tblLook w:val="04A0" w:firstRow="1" w:lastRow="0" w:firstColumn="1" w:lastColumn="0" w:noHBand="0" w:noVBand="1"/>
+      </w:tblPr>
+      <w:tblGrid>
+        <w:gridCol w:w="3078"/>
+        <w:gridCol w:w="3078"/>
+        <w:gridCol w:w="3078"/>
+        <w:gridCol w:w="3078"/>
+      </w:tblGrid>
+      <w:tr>
+        <w:tc>
+          <w:tcPr>
+            <w:tcW w:w="3078" w:type="dxa"/>
+          </w:tcPr>
+          <w:p>
+            <w:r>
+              <w:t>Pontos</w:t>
+            </w:r>
+          </w:p>
+        </w:tc>
+        <w:tc>
+          <w:tcPr>
+            <w:tcW w:w="3078" w:type="dxa"/>
+          </w:tcPr>
+          <w:p>
+            <w:r>
+              <w:t>Categoria</w:t>
+            </w:r>
+          </w:p>
+        </w:tc>
+        <w:tc>
+          <w:tcPr>
+            <w:tcW w:w="3078" w:type="dxa"/>
+          </w:tcPr>
+          <w:p>
+            <w:r>
+              <w:t>Tipo</w:t>
+            </w:r>
+          </w:p>
+        </w:tc>
+        <w:tc>
+          <w:tcPr>
+            <w:tcW w:w="3078" w:type="dxa"/>
+          </w:tcPr>
+          <w:p>
+            <w:r>
+              <w:t>Tema</w:t>
+            </w:r>
+          </w:p>
+        </w:tc>
+      </w:tr>
+      <w:tr>
+        <w:tc>
+          <w:tcPr>
+            <w:tcW w:w="3078" w:type="dxa"/>
+          </w:tcPr>
+          <w:p>
+            <w:r>
+              <w:t>5</w:t>
+            </w:r>
+          </w:p>
+        </w:tc>
+        <w:tc>
+          <w:tcPr>
+            <w:tcW w:w="3078" w:type="dxa"/>
+          </w:tcPr>
+          <w:p>
+            <w:r>
+              <w:t>Aplicação</w:t>
             </w:r>
           </w:p>
         </w:tc>
@@ -715,7 +1269,7 @@
           </w:tcPr>
           <w:p>
             <w:r>
-              <w:t>Documental</w:t>
+              <w:t>Pesquisa de Campo</w:t>
             </w:r>
           </w:p>
         </w:tc>
@@ -737,7 +1291,7 @@
           </w:tcPr>
           <w:p>
             <w:r>
-              <w:t>Exemplo</w:t>
+              <w:t>Aplicação</w:t>
             </w:r>
           </w:p>
         </w:tc>
@@ -757,7 +1311,49 @@
           </w:tcPr>
           <w:p>
             <w:r>
-              <w:t>Pesquisa ação</w:t>
+              <w:t>Pesquisa Ação</w:t>
+            </w:r>
+          </w:p>
+        </w:tc>
+      </w:tr>
+      <w:tr>
+        <w:tc>
+          <w:tcPr>
+            <w:tcW w:w="3078" w:type="dxa"/>
+          </w:tcPr>
+          <w:p>
+            <w:r>
+              <w:t xml:space="preserve">10 </w:t>
+            </w:r>
+          </w:p>
+        </w:tc>
+        <w:tc>
+          <w:tcPr>
+            <w:tcW w:w="3078" w:type="dxa"/>
+          </w:tcPr>
+          <w:p>
+            <w:r>
+              <w:t>Definição</w:t>
+            </w:r>
+          </w:p>
+        </w:tc>
+        <w:tc>
+          <w:tcPr>
+            <w:tcW w:w="3078" w:type="dxa"/>
+          </w:tcPr>
+          <w:p>
+            <w:r>
+              <w:t>Optativa</w:t>
+            </w:r>
+          </w:p>
+        </w:tc>
+        <w:tc>
+          <w:tcPr>
+            <w:tcW w:w="3078" w:type="dxa"/>
+          </w:tcPr>
+          <w:p>
+            <w:r>
+              <w:t>Pesquisa de Campo</w:t>
             </w:r>
           </w:p>
         </w:tc>
@@ -779,6 +1375,382 @@
           </w:tcPr>
           <w:p>
             <w:r>
+              <w:t xml:space="preserve">Definição </w:t>
+            </w:r>
+          </w:p>
+        </w:tc>
+        <w:tc>
+          <w:tcPr>
+            <w:tcW w:w="3078" w:type="dxa"/>
+          </w:tcPr>
+          <w:p>
+            <w:r>
+              <w:t>Optativa</w:t>
+            </w:r>
+          </w:p>
+        </w:tc>
+        <w:tc>
+          <w:tcPr>
+            <w:tcW w:w="3078" w:type="dxa"/>
+          </w:tcPr>
+          <w:p>
+            <w:r>
+              <w:t>Pesquisa Ação</w:t>
+            </w:r>
+          </w:p>
+        </w:tc>
+      </w:tr>
+      <w:tr>
+        <w:tc>
+          <w:tcPr>
+            <w:tcW w:w="3078" w:type="dxa"/>
+          </w:tcPr>
+          <w:p>
+            <w:r>
+              <w:t>5 cada acerto</w:t>
+            </w:r>
+          </w:p>
+        </w:tc>
+        <w:tc>
+          <w:tcPr>
+            <w:tcW w:w="3078" w:type="dxa"/>
+          </w:tcPr>
+          <w:p>
+            <w:r>
+              <w:t>Palavras-chaves</w:t>
+            </w:r>
+          </w:p>
+        </w:tc>
+        <w:tc>
+          <w:tcPr>
+            <w:tcW w:w="3078" w:type="dxa"/>
+          </w:tcPr>
+          <w:p>
+            <w:r>
+              <w:t>Associativa</w:t>
+            </w:r>
+          </w:p>
+        </w:tc>
+        <w:tc>
+          <w:tcPr>
+            <w:tcW w:w="3078" w:type="dxa"/>
+          </w:tcPr>
+          <w:p>
+            <w:r>
+              <w:t>Pesquisa de Campo</w:t>
+            </w:r>
+          </w:p>
+        </w:tc>
+      </w:tr>
+      <w:tr>
+        <w:tc>
+          <w:tcPr>
+            <w:tcW w:w="3078" w:type="dxa"/>
+          </w:tcPr>
+          <w:p>
+            <w:r>
+              <w:t>5 cada acerto</w:t>
+            </w:r>
+          </w:p>
+        </w:tc>
+        <w:tc>
+          <w:tcPr>
+            <w:tcW w:w="3078" w:type="dxa"/>
+          </w:tcPr>
+          <w:p>
+            <w:r>
+              <w:t>Palavras-chaves</w:t>
+            </w:r>
+          </w:p>
+        </w:tc>
+        <w:tc>
+          <w:tcPr>
+            <w:tcW w:w="3078" w:type="dxa"/>
+          </w:tcPr>
+          <w:p>
+            <w:r>
+              <w:t>Associativa</w:t>
+            </w:r>
+          </w:p>
+        </w:tc>
+        <w:tc>
+          <w:tcPr>
+            <w:tcW w:w="3078" w:type="dxa"/>
+          </w:tcPr>
+          <w:p>
+            <w:r>
+              <w:t>Pesquisa Ação</w:t>
+            </w:r>
+          </w:p>
+        </w:tc>
+      </w:tr>
+      <w:tr>
+        <w:tc>
+          <w:tcPr>
+            <w:tcW w:w="3078" w:type="dxa"/>
+          </w:tcPr>
+          <w:p>
+            <w:r>
+              <w:t>15</w:t>
+            </w:r>
+          </w:p>
+        </w:tc>
+        <w:tc>
+          <w:tcPr>
+            <w:tcW w:w="3078" w:type="dxa"/>
+          </w:tcPr>
+          <w:p>
+            <w:r>
+              <w:t>Lacuna</w:t>
+            </w:r>
+          </w:p>
+        </w:tc>
+        <w:tc>
+          <w:tcPr>
+            <w:tcW w:w="3078" w:type="dxa"/>
+          </w:tcPr>
+          <w:p>
+            <w:r>
+              <w:t>Dissertativa</w:t>
+            </w:r>
+          </w:p>
+        </w:tc>
+        <w:tc>
+          <w:tcPr>
+            <w:tcW w:w="3078" w:type="dxa"/>
+          </w:tcPr>
+          <w:p>
+            <w:r>
+              <w:t>Levantamento</w:t>
+            </w:r>
+          </w:p>
+        </w:tc>
+      </w:tr>
+      <w:tr>
+        <w:tc>
+          <w:tcPr>
+            <w:tcW w:w="3078" w:type="dxa"/>
+          </w:tcPr>
+          <w:p>
+            <w:r>
+              <w:t>15</w:t>
+            </w:r>
+          </w:p>
+        </w:tc>
+        <w:tc>
+          <w:tcPr>
+            <w:tcW w:w="3078" w:type="dxa"/>
+          </w:tcPr>
+          <w:p>
+            <w:r>
+              <w:t>Lacuna</w:t>
+            </w:r>
+          </w:p>
+        </w:tc>
+        <w:tc>
+          <w:tcPr>
+            <w:tcW w:w="3078" w:type="dxa"/>
+          </w:tcPr>
+          <w:p>
+            <w:r>
+              <w:t>Dissertativa</w:t>
+            </w:r>
+          </w:p>
+        </w:tc>
+        <w:tc>
+          <w:tcPr>
+            <w:tcW w:w="3078" w:type="dxa"/>
+          </w:tcPr>
+          <w:p>
+            <w:r>
+              <w:t>Estudo de Caso</w:t>
+            </w:r>
+          </w:p>
+        </w:tc>
+      </w:tr>
+      <w:tr>
+        <w:tc>
+          <w:tcPr>
+            <w:tcW w:w="3078" w:type="dxa"/>
+          </w:tcPr>
+          <w:p>
+            <w:r>
+              <w:t>15</w:t>
+            </w:r>
+          </w:p>
+        </w:tc>
+        <w:tc>
+          <w:tcPr>
+            <w:tcW w:w="3078" w:type="dxa"/>
+          </w:tcPr>
+          <w:p>
+            <w:r>
+              <w:t xml:space="preserve">Lacuna </w:t>
+            </w:r>
+          </w:p>
+        </w:tc>
+        <w:tc>
+          <w:tcPr>
+            <w:tcW w:w="3078" w:type="dxa"/>
+          </w:tcPr>
+          <w:p>
+            <w:r>
+              <w:t>Dissertativa</w:t>
+            </w:r>
+          </w:p>
+        </w:tc>
+        <w:tc>
+          <w:tcPr>
+            <w:tcW w:w="3078" w:type="dxa"/>
+          </w:tcPr>
+          <w:p>
+            <w:r>
+              <w:t>Pesquisa Experimental</w:t>
+            </w:r>
+          </w:p>
+        </w:tc>
+      </w:tr>
+    </w:tbl>
+    <w:p/>
+    <w:p>
+      <w:r>
+        <w:t xml:space="preserve">Nível </w:t>
+      </w:r>
+      <w:r>
+        <w:t>4</w:t>
+      </w:r>
+      <w:r>
+        <w:t xml:space="preserve"> (1</w:t>
+      </w:r>
+      <w:r>
+        <w:t>5</w:t>
+      </w:r>
+      <w:r>
+        <w:t>1-</w:t>
+      </w:r>
+      <w:r>
+        <w:t>20</w:t>
+      </w:r>
+      <w:r>
+        <w:t>0 pontos):</w:t>
+      </w:r>
+    </w:p>
+    <w:tbl>
+      <w:tblPr>
+        <w:tblStyle w:val="Tabelacomgrade"/>
+        <w:tblW w:w="0" w:type="auto"/>
+        <w:tblLook w:val="04A0" w:firstRow="1" w:lastRow="0" w:firstColumn="1" w:lastColumn="0" w:noHBand="0" w:noVBand="1"/>
+      </w:tblPr>
+      <w:tblGrid>
+        <w:gridCol w:w="3078"/>
+        <w:gridCol w:w="3078"/>
+        <w:gridCol w:w="3078"/>
+        <w:gridCol w:w="3078"/>
+      </w:tblGrid>
+      <w:tr>
+        <w:tc>
+          <w:tcPr>
+            <w:tcW w:w="3078" w:type="dxa"/>
+          </w:tcPr>
+          <w:p>
+            <w:r>
+              <w:t>Pontos</w:t>
+            </w:r>
+          </w:p>
+        </w:tc>
+        <w:tc>
+          <w:tcPr>
+            <w:tcW w:w="3078" w:type="dxa"/>
+          </w:tcPr>
+          <w:p>
+            <w:r>
+              <w:t>Categoria</w:t>
+            </w:r>
+          </w:p>
+        </w:tc>
+        <w:tc>
+          <w:tcPr>
+            <w:tcW w:w="3078" w:type="dxa"/>
+          </w:tcPr>
+          <w:p>
+            <w:r>
+              <w:t>Tipo</w:t>
+            </w:r>
+          </w:p>
+        </w:tc>
+        <w:tc>
+          <w:tcPr>
+            <w:tcW w:w="3078" w:type="dxa"/>
+          </w:tcPr>
+          <w:p>
+            <w:r>
+              <w:t>Tema</w:t>
+            </w:r>
+          </w:p>
+        </w:tc>
+      </w:tr>
+      <w:tr>
+        <w:tc>
+          <w:tcPr>
+            <w:tcW w:w="3078" w:type="dxa"/>
+          </w:tcPr>
+          <w:p>
+            <w:r>
+              <w:t>5</w:t>
+            </w:r>
+          </w:p>
+        </w:tc>
+        <w:tc>
+          <w:tcPr>
+            <w:tcW w:w="3078" w:type="dxa"/>
+          </w:tcPr>
+          <w:p>
+            <w:r>
+              <w:t>Aplicação</w:t>
+            </w:r>
+          </w:p>
+        </w:tc>
+        <w:tc>
+          <w:tcPr>
+            <w:tcW w:w="3078" w:type="dxa"/>
+          </w:tcPr>
+          <w:p>
+            <w:r>
+              <w:t>Optativa</w:t>
+            </w:r>
+          </w:p>
+        </w:tc>
+        <w:tc>
+          <w:tcPr>
+            <w:tcW w:w="3078" w:type="dxa"/>
+          </w:tcPr>
+          <w:p>
+            <w:r>
+              <w:t xml:space="preserve">Pesquisa </w:t>
+            </w:r>
+            <w:r>
+              <w:t>Participante</w:t>
+            </w:r>
+          </w:p>
+        </w:tc>
+      </w:tr>
+      <w:tr>
+        <w:tc>
+          <w:tcPr>
+            <w:tcW w:w="3078" w:type="dxa"/>
+          </w:tcPr>
+          <w:p>
+            <w:r>
+              <w:t xml:space="preserve">10 </w:t>
+            </w:r>
+          </w:p>
+        </w:tc>
+        <w:tc>
+          <w:tcPr>
+            <w:tcW w:w="3078" w:type="dxa"/>
+          </w:tcPr>
+          <w:p>
+            <w:r>
               <w:t>Definição</w:t>
             </w:r>
           </w:p>
@@ -799,7 +1771,256 @@
           </w:tcPr>
           <w:p>
             <w:r>
-              <w:t>Revisão Sistemática da Literatura</w:t>
+              <w:t>Pesquisa Participante</w:t>
+            </w:r>
+          </w:p>
+        </w:tc>
+      </w:tr>
+      <w:tr>
+        <w:tc>
+          <w:tcPr>
+            <w:tcW w:w="3078" w:type="dxa"/>
+          </w:tcPr>
+          <w:p>
+            <w:r>
+              <w:t>5 cada acerto</w:t>
+            </w:r>
+          </w:p>
+        </w:tc>
+        <w:tc>
+          <w:tcPr>
+            <w:tcW w:w="3078" w:type="dxa"/>
+          </w:tcPr>
+          <w:p>
+            <w:r>
+              <w:t>Palavras-chaves</w:t>
+            </w:r>
+          </w:p>
+        </w:tc>
+        <w:tc>
+          <w:tcPr>
+            <w:tcW w:w="3078" w:type="dxa"/>
+          </w:tcPr>
+          <w:p>
+            <w:r>
+              <w:t>Associativa</w:t>
+            </w:r>
+          </w:p>
+        </w:tc>
+        <w:tc>
+          <w:tcPr>
+            <w:tcW w:w="3078" w:type="dxa"/>
+          </w:tcPr>
+          <w:p>
+            <w:r>
+              <w:t>Pesquisa Participante</w:t>
+            </w:r>
+          </w:p>
+        </w:tc>
+      </w:tr>
+      <w:tr>
+        <w:tc>
+          <w:tcPr>
+            <w:tcW w:w="3078" w:type="dxa"/>
+          </w:tcPr>
+          <w:p>
+            <w:r>
+              <w:t>15</w:t>
+            </w:r>
+          </w:p>
+        </w:tc>
+        <w:tc>
+          <w:tcPr>
+            <w:tcW w:w="3078" w:type="dxa"/>
+          </w:tcPr>
+          <w:p>
+            <w:r>
+              <w:t>Lacuna</w:t>
+            </w:r>
+          </w:p>
+        </w:tc>
+        <w:tc>
+          <w:tcPr>
+            <w:tcW w:w="3078" w:type="dxa"/>
+          </w:tcPr>
+          <w:p>
+            <w:r>
+              <w:t>Dissertativa</w:t>
+            </w:r>
+          </w:p>
+        </w:tc>
+        <w:tc>
+          <w:tcPr>
+            <w:tcW w:w="3078" w:type="dxa"/>
+          </w:tcPr>
+          <w:p>
+            <w:r>
+              <w:t>Pesquisa de Campo</w:t>
+            </w:r>
+          </w:p>
+        </w:tc>
+      </w:tr>
+      <w:tr>
+        <w:tc>
+          <w:tcPr>
+            <w:tcW w:w="3078" w:type="dxa"/>
+          </w:tcPr>
+          <w:p>
+            <w:r>
+              <w:t>15</w:t>
+            </w:r>
+          </w:p>
+        </w:tc>
+        <w:tc>
+          <w:tcPr>
+            <w:tcW w:w="3078" w:type="dxa"/>
+          </w:tcPr>
+          <w:p>
+            <w:r>
+              <w:t>Lacuna</w:t>
+            </w:r>
+          </w:p>
+        </w:tc>
+        <w:tc>
+          <w:tcPr>
+            <w:tcW w:w="3078" w:type="dxa"/>
+          </w:tcPr>
+          <w:p>
+            <w:r>
+              <w:t>Dissertativa</w:t>
+            </w:r>
+          </w:p>
+        </w:tc>
+        <w:tc>
+          <w:tcPr>
+            <w:tcW w:w="3078" w:type="dxa"/>
+          </w:tcPr>
+          <w:p>
+            <w:r>
+              <w:t>Pesquisa Ação</w:t>
+            </w:r>
+          </w:p>
+        </w:tc>
+      </w:tr>
+    </w:tbl>
+    <w:p/>
+    <w:p>
+      <w:r>
+        <w:t xml:space="preserve">Nível </w:t>
+      </w:r>
+      <w:r>
+        <w:t>5</w:t>
+      </w:r>
+      <w:r>
+        <w:t xml:space="preserve"> (</w:t>
+      </w:r>
+      <w:r>
+        <w:t>2</w:t>
+      </w:r>
+      <w:r>
+        <w:t>01 pontos):</w:t>
+      </w:r>
+    </w:p>
+    <w:tbl>
+      <w:tblPr>
+        <w:tblStyle w:val="Tabelacomgrade"/>
+        <w:tblW w:w="0" w:type="auto"/>
+        <w:tblLook w:val="04A0" w:firstRow="1" w:lastRow="0" w:firstColumn="1" w:lastColumn="0" w:noHBand="0" w:noVBand="1"/>
+      </w:tblPr>
+      <w:tblGrid>
+        <w:gridCol w:w="3078"/>
+        <w:gridCol w:w="3078"/>
+        <w:gridCol w:w="3078"/>
+        <w:gridCol w:w="3078"/>
+      </w:tblGrid>
+      <w:tr>
+        <w:tc>
+          <w:tcPr>
+            <w:tcW w:w="3078" w:type="dxa"/>
+          </w:tcPr>
+          <w:p>
+            <w:r>
+              <w:t>Pontos</w:t>
+            </w:r>
+          </w:p>
+        </w:tc>
+        <w:tc>
+          <w:tcPr>
+            <w:tcW w:w="3078" w:type="dxa"/>
+          </w:tcPr>
+          <w:p>
+            <w:r>
+              <w:t>Categoria</w:t>
+            </w:r>
+          </w:p>
+        </w:tc>
+        <w:tc>
+          <w:tcPr>
+            <w:tcW w:w="3078" w:type="dxa"/>
+          </w:tcPr>
+          <w:p>
+            <w:r>
+              <w:t>Tipo</w:t>
+            </w:r>
+          </w:p>
+        </w:tc>
+        <w:tc>
+          <w:tcPr>
+            <w:tcW w:w="3078" w:type="dxa"/>
+          </w:tcPr>
+          <w:p>
+            <w:r>
+              <w:t>Tema</w:t>
+            </w:r>
+          </w:p>
+        </w:tc>
+      </w:tr>
+      <w:tr>
+        <w:tc>
+          <w:tcPr>
+            <w:tcW w:w="3078" w:type="dxa"/>
+          </w:tcPr>
+          <w:p>
+            <w:r>
+              <w:t>5</w:t>
+            </w:r>
+          </w:p>
+        </w:tc>
+        <w:tc>
+          <w:tcPr>
+            <w:tcW w:w="3078" w:type="dxa"/>
+          </w:tcPr>
+          <w:p>
+            <w:r>
+              <w:t>Aplicação</w:t>
+            </w:r>
+          </w:p>
+        </w:tc>
+        <w:tc>
+          <w:tcPr>
+            <w:tcW w:w="3078" w:type="dxa"/>
+          </w:tcPr>
+          <w:p>
+            <w:r>
+              <w:t>Optativa</w:t>
+            </w:r>
+          </w:p>
+        </w:tc>
+        <w:tc>
+          <w:tcPr>
+            <w:tcW w:w="3078" w:type="dxa"/>
+          </w:tcPr>
+          <w:p>
+            <w:r>
+              <w:t xml:space="preserve">Pesquisa </w:t>
+            </w:r>
+            <w:proofErr w:type="spellStart"/>
+            <w:r>
+              <w:t>Ex</w:t>
+            </w:r>
+            <w:proofErr w:type="spellEnd"/>
+            <w:r>
+              <w:t>-Post-Facto</w:t>
             </w:r>
           </w:p>
         </w:tc>
@@ -841,91 +2062,65 @@
           </w:tcPr>
           <w:p>
             <w:r>
-              <w:t>Pesquisa Experimental</w:t>
-            </w:r>
-          </w:p>
-        </w:tc>
-      </w:tr>
-      <w:tr>
-        <w:tc>
-          <w:tcPr>
-            <w:tcW w:w="3078" w:type="dxa"/>
-          </w:tcPr>
-          <w:p>
-            <w:r>
-              <w:t>10</w:t>
-            </w:r>
-          </w:p>
-        </w:tc>
-        <w:tc>
-          <w:tcPr>
-            <w:tcW w:w="3078" w:type="dxa"/>
-          </w:tcPr>
-          <w:p>
-            <w:r>
-              <w:t xml:space="preserve">Definição </w:t>
-            </w:r>
-          </w:p>
-        </w:tc>
-        <w:tc>
-          <w:tcPr>
-            <w:tcW w:w="3078" w:type="dxa"/>
-          </w:tcPr>
-          <w:p>
-            <w:r>
-              <w:t>Optativa</w:t>
-            </w:r>
-          </w:p>
-        </w:tc>
-        <w:tc>
-          <w:tcPr>
-            <w:tcW w:w="3078" w:type="dxa"/>
-          </w:tcPr>
-          <w:p>
-            <w:r>
-              <w:t>Documental</w:t>
-            </w:r>
-          </w:p>
-        </w:tc>
-      </w:tr>
-      <w:tr>
-        <w:tc>
-          <w:tcPr>
-            <w:tcW w:w="3078" w:type="dxa"/>
-          </w:tcPr>
-          <w:p>
-            <w:r>
-              <w:t>10</w:t>
-            </w:r>
-          </w:p>
-        </w:tc>
-        <w:tc>
-          <w:tcPr>
-            <w:tcW w:w="3078" w:type="dxa"/>
-          </w:tcPr>
-          <w:p>
-            <w:r>
-              <w:t xml:space="preserve">Definição </w:t>
-            </w:r>
-          </w:p>
-        </w:tc>
-        <w:tc>
-          <w:tcPr>
-            <w:tcW w:w="3078" w:type="dxa"/>
-          </w:tcPr>
-          <w:p>
-            <w:r>
-              <w:t>Optativa</w:t>
-            </w:r>
-          </w:p>
-        </w:tc>
-        <w:tc>
-          <w:tcPr>
-            <w:tcW w:w="3078" w:type="dxa"/>
-          </w:tcPr>
-          <w:p>
-            <w:r>
-              <w:t>Pesquisa ação</w:t>
+              <w:t xml:space="preserve">Pesquisa </w:t>
+            </w:r>
+            <w:proofErr w:type="spellStart"/>
+            <w:r>
+              <w:t>Ex</w:t>
+            </w:r>
+            <w:proofErr w:type="spellEnd"/>
+            <w:r>
+              <w:t>-Post-Facto</w:t>
+            </w:r>
+          </w:p>
+        </w:tc>
+      </w:tr>
+      <w:tr>
+        <w:tc>
+          <w:tcPr>
+            <w:tcW w:w="3078" w:type="dxa"/>
+          </w:tcPr>
+          <w:p>
+            <w:r>
+              <w:t>5 cada acerto</w:t>
+            </w:r>
+          </w:p>
+        </w:tc>
+        <w:tc>
+          <w:tcPr>
+            <w:tcW w:w="3078" w:type="dxa"/>
+          </w:tcPr>
+          <w:p>
+            <w:r>
+              <w:t>Palavras-chaves</w:t>
+            </w:r>
+          </w:p>
+        </w:tc>
+        <w:tc>
+          <w:tcPr>
+            <w:tcW w:w="3078" w:type="dxa"/>
+          </w:tcPr>
+          <w:p>
+            <w:r>
+              <w:t>Associativa</w:t>
+            </w:r>
+          </w:p>
+        </w:tc>
+        <w:tc>
+          <w:tcPr>
+            <w:tcW w:w="3078" w:type="dxa"/>
+          </w:tcPr>
+          <w:p>
+            <w:r>
+              <w:t xml:space="preserve">Pesquisa </w:t>
+            </w:r>
+            <w:proofErr w:type="spellStart"/>
+            <w:r>
+              <w:t>Ex</w:t>
+            </w:r>
+            <w:proofErr w:type="spellEnd"/>
+            <w:r>
+              <w:t>-Post-Facto</w:t>
             </w:r>
           </w:p>
         </w:tc>
@@ -947,27 +2142,27 @@
           </w:tcPr>
           <w:p>
             <w:r>
-              <w:t>Técnica</w:t>
-            </w:r>
-          </w:p>
-        </w:tc>
-        <w:tc>
-          <w:tcPr>
-            <w:tcW w:w="3078" w:type="dxa"/>
-          </w:tcPr>
-          <w:p>
-            <w:r>
-              <w:t>Aberta</w:t>
-            </w:r>
-          </w:p>
-        </w:tc>
-        <w:tc>
-          <w:tcPr>
-            <w:tcW w:w="3078" w:type="dxa"/>
-          </w:tcPr>
-          <w:p>
-            <w:r>
-              <w:t>Estudo de Caso</w:t>
+              <w:t>Lacuna</w:t>
+            </w:r>
+          </w:p>
+        </w:tc>
+        <w:tc>
+          <w:tcPr>
+            <w:tcW w:w="3078" w:type="dxa"/>
+          </w:tcPr>
+          <w:p>
+            <w:r>
+              <w:t>Dissertativa</w:t>
+            </w:r>
+          </w:p>
+        </w:tc>
+        <w:tc>
+          <w:tcPr>
+            <w:tcW w:w="3078" w:type="dxa"/>
+          </w:tcPr>
+          <w:p>
+            <w:r>
+              <w:t>Pesquisa Participante</w:t>
             </w:r>
           </w:p>
         </w:tc>
@@ -989,69 +2184,35 @@
           </w:tcPr>
           <w:p>
             <w:r>
-              <w:t>Técnica</w:t>
-            </w:r>
-          </w:p>
-        </w:tc>
-        <w:tc>
-          <w:tcPr>
-            <w:tcW w:w="3078" w:type="dxa"/>
-          </w:tcPr>
-          <w:p>
-            <w:r>
-              <w:t>Optativa</w:t>
-            </w:r>
-          </w:p>
-        </w:tc>
-        <w:tc>
-          <w:tcPr>
-            <w:tcW w:w="3078" w:type="dxa"/>
-          </w:tcPr>
-          <w:p>
-            <w:r>
-              <w:t>Levantamento</w:t>
-            </w:r>
-          </w:p>
-        </w:tc>
-      </w:tr>
-      <w:tr>
-        <w:tc>
-          <w:tcPr>
-            <w:tcW w:w="3078" w:type="dxa"/>
-          </w:tcPr>
-          <w:p>
-            <w:r>
-              <w:t>15</w:t>
-            </w:r>
-          </w:p>
-        </w:tc>
-        <w:tc>
-          <w:tcPr>
-            <w:tcW w:w="3078" w:type="dxa"/>
-          </w:tcPr>
-          <w:p>
-            <w:r>
-              <w:t>Técnica</w:t>
-            </w:r>
-          </w:p>
-        </w:tc>
-        <w:tc>
-          <w:tcPr>
-            <w:tcW w:w="3078" w:type="dxa"/>
-          </w:tcPr>
-          <w:p>
-            <w:r>
-              <w:t>Associação</w:t>
-            </w:r>
-          </w:p>
-        </w:tc>
-        <w:tc>
-          <w:tcPr>
-            <w:tcW w:w="3078" w:type="dxa"/>
-          </w:tcPr>
-          <w:p>
-            <w:r>
-              <w:t>-</w:t>
+              <w:t>Lacuna</w:t>
+            </w:r>
+          </w:p>
+        </w:tc>
+        <w:tc>
+          <w:tcPr>
+            <w:tcW w:w="3078" w:type="dxa"/>
+          </w:tcPr>
+          <w:p>
+            <w:r>
+              <w:t>Dissertativa</w:t>
+            </w:r>
+          </w:p>
+        </w:tc>
+        <w:tc>
+          <w:tcPr>
+            <w:tcW w:w="3078" w:type="dxa"/>
+          </w:tcPr>
+          <w:p>
+            <w:r>
+              <w:t xml:space="preserve">Pesquisa </w:t>
+            </w:r>
+            <w:proofErr w:type="spellStart"/>
+            <w:r>
+              <w:t>Ex</w:t>
+            </w:r>
+            <w:proofErr w:type="spellEnd"/>
+            <w:r>
+              <w:t>-Post-Facto</w:t>
             </w:r>
           </w:p>
         </w:tc>
@@ -1072,7 +2233,6 @@
           <w:sz w:val="28"/>
           <w:szCs w:val="28"/>
         </w:rPr>
-        <w:lastRenderedPageBreak/>
         <w:t>Tipos Exercícios:</w:t>
       </w:r>
     </w:p>
@@ -1117,6 +2277,7 @@
           <w:sz w:val="28"/>
           <w:szCs w:val="28"/>
         </w:rPr>
+        <w:lastRenderedPageBreak/>
         <w:t>Completar frase;</w:t>
       </w:r>
     </w:p>
@@ -1667,7 +2828,15 @@
               <w:t xml:space="preserve">Revisão de documentos </w:t>
             </w:r>
             <w:r>
-              <w:t>(planos de curso, BNCC, parâmetros curriculares, leis etc)</w:t>
+              <w:t xml:space="preserve">(planos de curso, BNCC, parâmetros curriculares, leis </w:t>
+            </w:r>
+            <w:proofErr w:type="spellStart"/>
+            <w:r>
+              <w:t>etc</w:t>
+            </w:r>
+            <w:proofErr w:type="spellEnd"/>
+            <w:r>
+              <w:t>)</w:t>
             </w:r>
           </w:p>
         </w:tc>
@@ -1752,11 +2921,11 @@
           </w:tcPr>
           <w:p>
             <w:r>
-              <w:t xml:space="preserve">A pesquisa documental utiliza fundamentalmente das contribuições de materiais que não receberam, ainda, um *tratamento analítico*, podendo ser reelaboradas de </w:t>
+              <w:t xml:space="preserve">A pesquisa documental utiliza fundamentalmente das contribuições de materiais que não receberam, ainda, um *tratamento analítico*, podendo ser reelaboradas de acordo com os </w:t>
             </w:r>
             <w:r>
               <w:lastRenderedPageBreak/>
-              <w:t>acordo com os objetos da pesquisa.</w:t>
+              <w:t>objetos da pesquisa.</w:t>
             </w:r>
           </w:p>
         </w:tc>
@@ -1829,13 +2998,31 @@
             <w:shd w:val="clear" w:color="auto" w:fill="CFD5EA"/>
           </w:tcPr>
           <w:p>
+            <w:proofErr w:type="spellStart"/>
             <w:r>
               <w:t>Metanálise</w:t>
             </w:r>
-          </w:p>
-          <w:p>
-            <w:r>
-              <w:t xml:space="preserve">Ferramentas tecnológicas de protocolo StArt Lapes-UFSCar e Prisma </w:t>
+            <w:proofErr w:type="spellEnd"/>
+          </w:p>
+          <w:p>
+            <w:r>
+              <w:t xml:space="preserve">Ferramentas tecnológicas de protocolo </w:t>
+            </w:r>
+            <w:proofErr w:type="spellStart"/>
+            <w:r>
+              <w:t>StArt</w:t>
+            </w:r>
+            <w:proofErr w:type="spellEnd"/>
+            <w:r>
+              <w:t xml:space="preserve"> </w:t>
+            </w:r>
+            <w:proofErr w:type="spellStart"/>
+            <w:r>
+              <w:t>Lapes</w:t>
+            </w:r>
+            <w:proofErr w:type="spellEnd"/>
+            <w:r>
+              <w:t xml:space="preserve">-UFSCar e Prisma </w:t>
             </w:r>
           </w:p>
         </w:tc>
@@ -2005,8 +3192,13 @@
           </w:p>
           <w:p>
             <w:r>
-              <w:t>Google Forms</w:t>
-            </w:r>
+              <w:t xml:space="preserve">Google </w:t>
+            </w:r>
+            <w:proofErr w:type="spellStart"/>
+            <w:r>
+              <w:t>Forms</w:t>
+            </w:r>
+            <w:proofErr w:type="spellEnd"/>
           </w:p>
         </w:tc>
         <w:tc>
@@ -2063,8 +3255,13 @@
             <w:shd w:val="clear" w:color="auto" w:fill="E9EBF5"/>
           </w:tcPr>
           <w:p>
-            <w:r>
-              <w:t>Survey, coleta de dados.</w:t>
+            <w:proofErr w:type="spellStart"/>
+            <w:r>
+              <w:t>Survey</w:t>
+            </w:r>
+            <w:proofErr w:type="spellEnd"/>
+            <w:r>
+              <w:t>, coleta de dados.</w:t>
             </w:r>
           </w:p>
         </w:tc>
@@ -2215,20 +3412,20 @@
               <w:t xml:space="preserve">nvolve o estudo profundo e exaustivo </w:t>
             </w:r>
             <w:r>
-              <w:t xml:space="preserve">de pessoas, empresas </w:t>
+              <w:t>de pessoas, empresas ou</w:t>
+            </w:r>
+            <w:r>
+              <w:t xml:space="preserve"> objetos </w:t>
+            </w:r>
+            <w:r>
+              <w:t>e</w:t>
+            </w:r>
+            <w:r>
+              <w:t xml:space="preserve"> </w:t>
             </w:r>
             <w:r>
               <w:lastRenderedPageBreak/>
-              <w:t>ou</w:t>
-            </w:r>
-            <w:r>
-              <w:t xml:space="preserve"> objetos </w:t>
-            </w:r>
-            <w:r>
-              <w:t>e</w:t>
-            </w:r>
-            <w:r>
-              <w:t xml:space="preserve"> permit</w:t>
+              <w:t>permit</w:t>
             </w:r>
             <w:r>
               <w:t xml:space="preserve">e </w:t>
@@ -2267,11 +3464,11 @@
           <w:p>
             <w:r>
               <w:lastRenderedPageBreak/>
-              <w:t xml:space="preserve">Coleta e análise de informações, exame de fenômeno em </w:t>
+              <w:t xml:space="preserve">Coleta e análise de informações, exame de fenômeno em contexto, estudo </w:t>
             </w:r>
             <w:r>
               <w:lastRenderedPageBreak/>
-              <w:t>contexto, estudo detalhado e aprofundado.</w:t>
+              <w:t>detalhado e aprofundado.</w:t>
             </w:r>
           </w:p>
         </w:tc>
@@ -2289,11 +3486,11 @@
           <w:p>
             <w:r>
               <w:lastRenderedPageBreak/>
-              <w:t xml:space="preserve">Um estudo de caso é uma *investigação empírica* que </w:t>
+              <w:t xml:space="preserve">Um estudo de caso é uma *investigação empírica* que investiga um </w:t>
             </w:r>
             <w:r>
               <w:lastRenderedPageBreak/>
-              <w:t>investiga um fenômeno contemporâneo dentro do seu contexto</w:t>
+              <w:t>fenômeno contemporâneo dentro do seu contexto</w:t>
             </w:r>
           </w:p>
         </w:tc>
@@ -2539,7 +3736,15 @@
           </w:tcPr>
           <w:p>
             <w:r>
-              <w:t>Teste de variáveis no locus da pesquisa.</w:t>
+              <w:t xml:space="preserve">Teste de variáveis no </w:t>
+            </w:r>
+            <w:proofErr w:type="spellStart"/>
+            <w:r>
+              <w:t>locus</w:t>
+            </w:r>
+            <w:proofErr w:type="spellEnd"/>
+            <w:r>
+              <w:t xml:space="preserve"> da pesquisa.</w:t>
             </w:r>
           </w:p>
         </w:tc>
@@ -2559,11 +3764,11 @@
               <w:t>O</w:t>
             </w:r>
             <w:r>
-              <w:t xml:space="preserve">bservação de fatos e fenômenos tal como ocorrem espontaneamente, na coleta de dados </w:t>
+              <w:t xml:space="preserve">bservação de fatos e fenômenos tal como ocorrem espontaneamente, na coleta de dados a eles referentes e </w:t>
             </w:r>
             <w:r>
               <w:lastRenderedPageBreak/>
-              <w:t>a eles referentes e no registro de variáveis que presumimos relevantes, para analisá-los.</w:t>
+              <w:t>no registro de variáveis que presumimos relevantes, para analisá-los.</w:t>
             </w:r>
           </w:p>
         </w:tc>
@@ -2598,11 +3803,7 @@
           </w:tcPr>
           <w:p>
             <w:r>
-              <w:t xml:space="preserve">A pesquisa de campo consiste em *acessar o contexto* para a </w:t>
-            </w:r>
-            <w:r>
-              <w:lastRenderedPageBreak/>
-              <w:t>aplicação da investigação</w:t>
+              <w:t>A pesquisa de campo consiste em *acessar o contexto* para a aplicação da investigação</w:t>
             </w:r>
           </w:p>
         </w:tc>
@@ -2831,10 +4032,7 @@
           </w:tcPr>
           <w:p>
             <w:r>
-              <w:t>Aplicação do produto da investigação em contexto</w:t>
-            </w:r>
-            <w:r>
-              <w:t>, com intervenção do pesquisador.</w:t>
+              <w:t>Aplicação do produto da investigação em contexto, com intervenção do pesquisador.</w:t>
             </w:r>
           </w:p>
         </w:tc>
@@ -2890,10 +4088,7 @@
           </w:tcPr>
           <w:p>
             <w:r>
-              <w:t>a pesquisa-ação necessita resolver um problema a partir da perspectiva dos participantes</w:t>
-            </w:r>
-            <w:r>
-              <w:t>, com a *intervenção* do pesquisa.</w:t>
+              <w:t>a pesquisa-ação necessita resolver um problema a partir da perspectiva dos participantes, com a *intervenção* do pesquisa.</w:t>
             </w:r>
           </w:p>
         </w:tc>
@@ -2922,6 +4117,7 @@
           </w:tcPr>
           <w:p>
             <w:r>
+              <w:lastRenderedPageBreak/>
               <w:t xml:space="preserve">PESQUISA </w:t>
             </w:r>
             <w:r>
@@ -3083,7 +4279,15 @@
           </w:tcPr>
           <w:p>
             <w:r>
-              <w:t>A pesquisa ex-post-facto investiga um acontecimento *já ocorrido*.</w:t>
+              <w:t xml:space="preserve">A pesquisa </w:t>
+            </w:r>
+            <w:proofErr w:type="spellStart"/>
+            <w:r>
+              <w:t>ex</w:t>
+            </w:r>
+            <w:proofErr w:type="spellEnd"/>
+            <w:r>
+              <w:t>-post-facto investiga um acontecimento *já ocorrido*.</w:t>
             </w:r>
           </w:p>
         </w:tc>

</xml_diff>